<commit_message>
update software requirements doc
</commit_message>
<xml_diff>
--- a/Doc/ProjectAndSoftwareRequirements.docx
+++ b/Doc/ProjectAndSoftwareRequirements.docx
@@ -2,8 +2,6 @@
 <file path=word/document.xml><?xml version="1.0" encoding="utf-8"?>
 <w:document xmlns:wpc="http://schemas.microsoft.com/office/word/2010/wordprocessingCanvas" xmlns:cx="http://schemas.microsoft.com/office/drawing/2014/chartex" xmlns:cx1="http://schemas.microsoft.com/office/drawing/2015/9/8/chartex" xmlns:cx2="http://schemas.microsoft.com/office/drawing/2015/10/21/chartex" xmlns:cx3="http://schemas.microsoft.com/office/drawing/2016/5/9/chartex" xmlns:cx4="http://schemas.microsoft.com/office/drawing/2016/5/10/chartex" xmlns:cx5="http://schemas.microsoft.com/office/drawing/2016/5/11/chartex" xmlns:cx6="http://schemas.microsoft.com/office/drawing/2016/5/12/chartex" xmlns:cx7="http://schemas.microsoft.com/office/drawing/2016/5/13/chartex" xmlns:cx8="http://schemas.microsoft.com/office/drawing/2016/5/14/chartex" xmlns:mc="http://schemas.openxmlformats.org/markup-compatibility/2006" xmlns:aink="http://schemas.microsoft.com/office/drawing/2016/ink" xmlns:am3d="http://schemas.microsoft.com/office/drawing/2017/model3d" xmlns:o="urn:schemas-microsoft-com:office:office" xmlns:r="http://schemas.openxmlformats.org/officeDocument/2006/relationships" xmlns:m="http://schemas.openxmlformats.org/officeDocument/2006/math" xmlns:v="urn:schemas-microsoft-com:vml" xmlns:wp14="http://schemas.microsoft.com/office/word/2010/wordprocessingDrawing" xmlns:wp="http://schemas.openxmlformats.org/drawingml/2006/wordprocessingDrawing" xmlns:w10="urn:schemas-microsoft-com:office:word" xmlns:w="http://schemas.openxmlformats.org/wordprocessingml/2006/main" xmlns:w14="http://schemas.microsoft.com/office/word/2010/wordml" xmlns:w15="http://schemas.microsoft.com/office/word/2012/wordml" xmlns:w16cid="http://schemas.microsoft.com/office/word/2016/wordml/cid" xmlns:w16se="http://schemas.microsoft.com/office/word/2015/wordml/symex" xmlns:wpg="http://schemas.microsoft.com/office/word/2010/wordprocessingGroup" xmlns:wpi="http://schemas.microsoft.com/office/word/2010/wordprocessingInk" xmlns:wne="http://schemas.microsoft.com/office/word/2006/wordml" xmlns:wps="http://schemas.microsoft.com/office/word/2010/wordprocessingShape" mc:Ignorable="w14 w15 w16se w16cid wp14">
   <w:body>
-    <w:bookmarkStart w:id="0" w:name="_GoBack" w:displacedByCustomXml="next"/>
-    <w:bookmarkEnd w:id="0" w:displacedByCustomXml="next"/>
     <w:sdt>
       <w:sdtPr>
         <w:rPr>
@@ -43,7 +41,7 @@
             <w:rPr>
               <w:rFonts w:eastAsiaTheme="minorEastAsia"/>
               <w:noProof/>
-              <w:lang w:val="da-DK" w:eastAsia="ja-JP"/>
+              <w:lang w:val="pl-PL" w:eastAsia="pl-PL"/>
             </w:rPr>
           </w:pPr>
           <w:r>
@@ -70,13 +68,13 @@
             </w:rPr>
             <w:fldChar w:fldCharType="separate"/>
           </w:r>
-          <w:hyperlink w:anchor="_Toc1424446" w:history="1">
+          <w:hyperlink w:anchor="_Toc33629483" w:history="1">
             <w:r>
               <w:rPr>
                 <w:rStyle w:val="Hyperlink"/>
                 <w:noProof/>
               </w:rPr>
-              <w:t>REPO  with project</w:t>
+              <w:t>MS Windows – needed tools</w:t>
             </w:r>
             <w:r>
               <w:rPr>
@@ -97,7 +95,217 @@
                 <w:noProof/>
                 <w:webHidden/>
               </w:rPr>
-              <w:instrText xml:space="preserve"> PAGEREF _Toc1424446 \h </w:instrText>
+              <w:instrText xml:space="preserve"> PAGEREF _Toc33629483 \h </w:instrText>
+            </w:r>
+            <w:r>
+              <w:rPr>
+                <w:noProof/>
+                <w:webHidden/>
+              </w:rPr>
+            </w:r>
+            <w:r>
+              <w:rPr>
+                <w:noProof/>
+                <w:webHidden/>
+              </w:rPr>
+              <w:fldChar w:fldCharType="separate"/>
+            </w:r>
+            <w:r>
+              <w:rPr>
+                <w:noProof/>
+                <w:webHidden/>
+              </w:rPr>
+              <w:t>2</w:t>
+            </w:r>
+            <w:r>
+              <w:rPr>
+                <w:noProof/>
+                <w:webHidden/>
+              </w:rPr>
+              <w:fldChar w:fldCharType="end"/>
+            </w:r>
+          </w:hyperlink>
+        </w:p>
+        <w:p>
+          <w:pPr>
+            <w:pStyle w:val="TOC2"/>
+            <w:tabs>
+              <w:tab w:val="right" w:leader="dot" w:pos="9350"/>
+            </w:tabs>
+            <w:rPr>
+              <w:rFonts w:eastAsiaTheme="minorEastAsia"/>
+              <w:noProof/>
+              <w:lang w:val="pl-PL" w:eastAsia="pl-PL"/>
+            </w:rPr>
+          </w:pPr>
+          <w:hyperlink w:anchor="_Toc33629484" w:history="1">
+            <w:r>
+              <w:rPr>
+                <w:rStyle w:val="Hyperlink"/>
+                <w:noProof/>
+              </w:rPr>
+              <w:t>GNU-Bash + Git:</w:t>
+            </w:r>
+            <w:r>
+              <w:rPr>
+                <w:noProof/>
+                <w:webHidden/>
+              </w:rPr>
+              <w:tab/>
+            </w:r>
+            <w:r>
+              <w:rPr>
+                <w:noProof/>
+                <w:webHidden/>
+              </w:rPr>
+              <w:fldChar w:fldCharType="begin"/>
+            </w:r>
+            <w:r>
+              <w:rPr>
+                <w:noProof/>
+                <w:webHidden/>
+              </w:rPr>
+              <w:instrText xml:space="preserve"> PAGEREF _Toc33629484 \h </w:instrText>
+            </w:r>
+            <w:r>
+              <w:rPr>
+                <w:noProof/>
+                <w:webHidden/>
+              </w:rPr>
+            </w:r>
+            <w:r>
+              <w:rPr>
+                <w:noProof/>
+                <w:webHidden/>
+              </w:rPr>
+              <w:fldChar w:fldCharType="separate"/>
+            </w:r>
+            <w:r>
+              <w:rPr>
+                <w:noProof/>
+                <w:webHidden/>
+              </w:rPr>
+              <w:t>2</w:t>
+            </w:r>
+            <w:r>
+              <w:rPr>
+                <w:noProof/>
+                <w:webHidden/>
+              </w:rPr>
+              <w:fldChar w:fldCharType="end"/>
+            </w:r>
+          </w:hyperlink>
+        </w:p>
+        <w:p>
+          <w:pPr>
+            <w:pStyle w:val="TOC2"/>
+            <w:tabs>
+              <w:tab w:val="right" w:leader="dot" w:pos="9350"/>
+            </w:tabs>
+            <w:rPr>
+              <w:rFonts w:eastAsiaTheme="minorEastAsia"/>
+              <w:noProof/>
+              <w:lang w:val="pl-PL" w:eastAsia="pl-PL"/>
+            </w:rPr>
+          </w:pPr>
+          <w:hyperlink w:anchor="_Toc33629485" w:history="1">
+            <w:r>
+              <w:rPr>
+                <w:rStyle w:val="Hyperlink"/>
+                <w:noProof/>
+              </w:rPr>
+              <w:t>CMake</w:t>
+            </w:r>
+            <w:r>
+              <w:rPr>
+                <w:noProof/>
+                <w:webHidden/>
+              </w:rPr>
+              <w:tab/>
+            </w:r>
+            <w:r>
+              <w:rPr>
+                <w:noProof/>
+                <w:webHidden/>
+              </w:rPr>
+              <w:fldChar w:fldCharType="begin"/>
+            </w:r>
+            <w:r>
+              <w:rPr>
+                <w:noProof/>
+                <w:webHidden/>
+              </w:rPr>
+              <w:instrText xml:space="preserve"> PAGEREF _Toc33629485 \h </w:instrText>
+            </w:r>
+            <w:r>
+              <w:rPr>
+                <w:noProof/>
+                <w:webHidden/>
+              </w:rPr>
+            </w:r>
+            <w:r>
+              <w:rPr>
+                <w:noProof/>
+                <w:webHidden/>
+              </w:rPr>
+              <w:fldChar w:fldCharType="separate"/>
+            </w:r>
+            <w:r>
+              <w:rPr>
+                <w:noProof/>
+                <w:webHidden/>
+              </w:rPr>
+              <w:t>2</w:t>
+            </w:r>
+            <w:r>
+              <w:rPr>
+                <w:noProof/>
+                <w:webHidden/>
+              </w:rPr>
+              <w:fldChar w:fldCharType="end"/>
+            </w:r>
+          </w:hyperlink>
+        </w:p>
+        <w:p>
+          <w:pPr>
+            <w:pStyle w:val="TOC2"/>
+            <w:tabs>
+              <w:tab w:val="right" w:leader="dot" w:pos="9350"/>
+            </w:tabs>
+            <w:rPr>
+              <w:rFonts w:eastAsiaTheme="minorEastAsia"/>
+              <w:noProof/>
+              <w:lang w:val="pl-PL" w:eastAsia="pl-PL"/>
+            </w:rPr>
+          </w:pPr>
+          <w:hyperlink w:anchor="_Toc33629486" w:history="1">
+            <w:r>
+              <w:rPr>
+                <w:rStyle w:val="Hyperlink"/>
+                <w:noProof/>
+              </w:rPr>
+              <w:t>QtCreator/Qt/MinGW(gcc)</w:t>
+            </w:r>
+            <w:r>
+              <w:rPr>
+                <w:noProof/>
+                <w:webHidden/>
+              </w:rPr>
+              <w:tab/>
+            </w:r>
+            <w:r>
+              <w:rPr>
+                <w:noProof/>
+                <w:webHidden/>
+              </w:rPr>
+              <w:fldChar w:fldCharType="begin"/>
+            </w:r>
+            <w:r>
+              <w:rPr>
+                <w:noProof/>
+                <w:webHidden/>
+              </w:rPr>
+              <w:instrText xml:space="preserve"> PAGEREF _Toc33629486 \h </w:instrText>
             </w:r>
             <w:r>
               <w:rPr>
@@ -137,16 +345,16 @@
             <w:rPr>
               <w:rFonts w:eastAsiaTheme="minorEastAsia"/>
               <w:noProof/>
-              <w:lang w:val="da-DK" w:eastAsia="ja-JP"/>
+              <w:lang w:val="pl-PL" w:eastAsia="pl-PL"/>
             </w:rPr>
           </w:pPr>
-          <w:hyperlink w:anchor="_Toc1424447" w:history="1">
+          <w:hyperlink w:anchor="_Toc33629487" w:history="1">
             <w:r>
               <w:rPr>
                 <w:rStyle w:val="Hyperlink"/>
                 <w:noProof/>
               </w:rPr>
-              <w:t>MS Windows – needed tools</w:t>
+              <w:t>Linux – needed tools</w:t>
             </w:r>
             <w:r>
               <w:rPr>
@@ -167,7 +375,7 @@
                 <w:noProof/>
                 <w:webHidden/>
               </w:rPr>
-              <w:instrText xml:space="preserve"> PAGEREF _Toc1424447 \h </w:instrText>
+              <w:instrText xml:space="preserve"> PAGEREF _Toc33629487 \h </w:instrText>
             </w:r>
             <w:r>
               <w:rPr>
@@ -188,286 +396,6 @@
                 <w:webHidden/>
               </w:rPr>
               <w:t>3</w:t>
-            </w:r>
-            <w:r>
-              <w:rPr>
-                <w:noProof/>
-                <w:webHidden/>
-              </w:rPr>
-              <w:fldChar w:fldCharType="end"/>
-            </w:r>
-          </w:hyperlink>
-        </w:p>
-        <w:p>
-          <w:pPr>
-            <w:pStyle w:val="TOC2"/>
-            <w:tabs>
-              <w:tab w:val="right" w:leader="dot" w:pos="9350"/>
-            </w:tabs>
-            <w:rPr>
-              <w:rFonts w:eastAsiaTheme="minorEastAsia"/>
-              <w:noProof/>
-              <w:lang w:val="da-DK" w:eastAsia="ja-JP"/>
-            </w:rPr>
-          </w:pPr>
-          <w:hyperlink w:anchor="_Toc1424448" w:history="1">
-            <w:r>
-              <w:rPr>
-                <w:rStyle w:val="Hyperlink"/>
-                <w:noProof/>
-              </w:rPr>
-              <w:t>GNU-Bash + Git:</w:t>
-            </w:r>
-            <w:r>
-              <w:rPr>
-                <w:noProof/>
-                <w:webHidden/>
-              </w:rPr>
-              <w:tab/>
-            </w:r>
-            <w:r>
-              <w:rPr>
-                <w:noProof/>
-                <w:webHidden/>
-              </w:rPr>
-              <w:fldChar w:fldCharType="begin"/>
-            </w:r>
-            <w:r>
-              <w:rPr>
-                <w:noProof/>
-                <w:webHidden/>
-              </w:rPr>
-              <w:instrText xml:space="preserve"> PAGEREF _Toc1424448 \h </w:instrText>
-            </w:r>
-            <w:r>
-              <w:rPr>
-                <w:noProof/>
-                <w:webHidden/>
-              </w:rPr>
-            </w:r>
-            <w:r>
-              <w:rPr>
-                <w:noProof/>
-                <w:webHidden/>
-              </w:rPr>
-              <w:fldChar w:fldCharType="separate"/>
-            </w:r>
-            <w:r>
-              <w:rPr>
-                <w:noProof/>
-                <w:webHidden/>
-              </w:rPr>
-              <w:t>3</w:t>
-            </w:r>
-            <w:r>
-              <w:rPr>
-                <w:noProof/>
-                <w:webHidden/>
-              </w:rPr>
-              <w:fldChar w:fldCharType="end"/>
-            </w:r>
-          </w:hyperlink>
-        </w:p>
-        <w:p>
-          <w:pPr>
-            <w:pStyle w:val="TOC2"/>
-            <w:tabs>
-              <w:tab w:val="right" w:leader="dot" w:pos="9350"/>
-            </w:tabs>
-            <w:rPr>
-              <w:rFonts w:eastAsiaTheme="minorEastAsia"/>
-              <w:noProof/>
-              <w:lang w:val="da-DK" w:eastAsia="ja-JP"/>
-            </w:rPr>
-          </w:pPr>
-          <w:hyperlink w:anchor="_Toc1424449" w:history="1">
-            <w:r>
-              <w:rPr>
-                <w:rStyle w:val="Hyperlink"/>
-                <w:noProof/>
-              </w:rPr>
-              <w:t>CMake</w:t>
-            </w:r>
-            <w:r>
-              <w:rPr>
-                <w:noProof/>
-                <w:webHidden/>
-              </w:rPr>
-              <w:tab/>
-            </w:r>
-            <w:r>
-              <w:rPr>
-                <w:noProof/>
-                <w:webHidden/>
-              </w:rPr>
-              <w:fldChar w:fldCharType="begin"/>
-            </w:r>
-            <w:r>
-              <w:rPr>
-                <w:noProof/>
-                <w:webHidden/>
-              </w:rPr>
-              <w:instrText xml:space="preserve"> PAGEREF _Toc1424449 \h </w:instrText>
-            </w:r>
-            <w:r>
-              <w:rPr>
-                <w:noProof/>
-                <w:webHidden/>
-              </w:rPr>
-            </w:r>
-            <w:r>
-              <w:rPr>
-                <w:noProof/>
-                <w:webHidden/>
-              </w:rPr>
-              <w:fldChar w:fldCharType="separate"/>
-            </w:r>
-            <w:r>
-              <w:rPr>
-                <w:noProof/>
-                <w:webHidden/>
-              </w:rPr>
-              <w:t>3</w:t>
-            </w:r>
-            <w:r>
-              <w:rPr>
-                <w:noProof/>
-                <w:webHidden/>
-              </w:rPr>
-              <w:fldChar w:fldCharType="end"/>
-            </w:r>
-          </w:hyperlink>
-        </w:p>
-        <w:p>
-          <w:pPr>
-            <w:pStyle w:val="TOC2"/>
-            <w:tabs>
-              <w:tab w:val="right" w:leader="dot" w:pos="9350"/>
-            </w:tabs>
-            <w:rPr>
-              <w:rFonts w:eastAsiaTheme="minorEastAsia"/>
-              <w:noProof/>
-              <w:lang w:val="da-DK" w:eastAsia="ja-JP"/>
-            </w:rPr>
-          </w:pPr>
-          <w:hyperlink w:anchor="_Toc1424450" w:history="1">
-            <w:r>
-              <w:rPr>
-                <w:rStyle w:val="Hyperlink"/>
-                <w:noProof/>
-              </w:rPr>
-              <w:t>QtCreator/Qt/MinGW(gcc)</w:t>
-            </w:r>
-            <w:r>
-              <w:rPr>
-                <w:noProof/>
-                <w:webHidden/>
-              </w:rPr>
-              <w:tab/>
-            </w:r>
-            <w:r>
-              <w:rPr>
-                <w:noProof/>
-                <w:webHidden/>
-              </w:rPr>
-              <w:fldChar w:fldCharType="begin"/>
-            </w:r>
-            <w:r>
-              <w:rPr>
-                <w:noProof/>
-                <w:webHidden/>
-              </w:rPr>
-              <w:instrText xml:space="preserve"> PAGEREF _Toc1424450 \h </w:instrText>
-            </w:r>
-            <w:r>
-              <w:rPr>
-                <w:noProof/>
-                <w:webHidden/>
-              </w:rPr>
-            </w:r>
-            <w:r>
-              <w:rPr>
-                <w:noProof/>
-                <w:webHidden/>
-              </w:rPr>
-              <w:fldChar w:fldCharType="separate"/>
-            </w:r>
-            <w:r>
-              <w:rPr>
-                <w:noProof/>
-                <w:webHidden/>
-              </w:rPr>
-              <w:t>3</w:t>
-            </w:r>
-            <w:r>
-              <w:rPr>
-                <w:noProof/>
-                <w:webHidden/>
-              </w:rPr>
-              <w:fldChar w:fldCharType="end"/>
-            </w:r>
-          </w:hyperlink>
-        </w:p>
-        <w:p>
-          <w:pPr>
-            <w:pStyle w:val="TOC1"/>
-            <w:tabs>
-              <w:tab w:val="right" w:leader="dot" w:pos="9350"/>
-            </w:tabs>
-            <w:rPr>
-              <w:rFonts w:eastAsiaTheme="minorEastAsia"/>
-              <w:noProof/>
-              <w:lang w:val="da-DK" w:eastAsia="ja-JP"/>
-            </w:rPr>
-          </w:pPr>
-          <w:hyperlink w:anchor="_Toc1424451" w:history="1">
-            <w:r>
-              <w:rPr>
-                <w:rStyle w:val="Hyperlink"/>
-                <w:noProof/>
-              </w:rPr>
-              <w:t>Linux – needed tools</w:t>
-            </w:r>
-            <w:r>
-              <w:rPr>
-                <w:noProof/>
-                <w:webHidden/>
-              </w:rPr>
-              <w:tab/>
-            </w:r>
-            <w:r>
-              <w:rPr>
-                <w:noProof/>
-                <w:webHidden/>
-              </w:rPr>
-              <w:fldChar w:fldCharType="begin"/>
-            </w:r>
-            <w:r>
-              <w:rPr>
-                <w:noProof/>
-                <w:webHidden/>
-              </w:rPr>
-              <w:instrText xml:space="preserve"> PAGEREF _Toc1424451 \h </w:instrText>
-            </w:r>
-            <w:r>
-              <w:rPr>
-                <w:noProof/>
-                <w:webHidden/>
-              </w:rPr>
-            </w:r>
-            <w:r>
-              <w:rPr>
-                <w:noProof/>
-                <w:webHidden/>
-              </w:rPr>
-              <w:fldChar w:fldCharType="separate"/>
-            </w:r>
-            <w:r>
-              <w:rPr>
-                <w:noProof/>
-                <w:webHidden/>
-              </w:rPr>
-              <w:t>5</w:t>
             </w:r>
             <w:r>
               <w:rPr>
@@ -504,46 +432,7 @@
       <w:pPr>
         <w:pStyle w:val="Heading1"/>
       </w:pPr>
-      <w:bookmarkStart w:id="1" w:name="_Toc1424446"/>
-      <w:proofErr w:type="gramStart"/>
-      <w:r>
-        <w:lastRenderedPageBreak/>
-        <w:t>REPO  with</w:t>
-      </w:r>
-      <w:proofErr w:type="gramEnd"/>
-      <w:r>
-        <w:t xml:space="preserve"> project</w:t>
-      </w:r>
-      <w:bookmarkEnd w:id="1"/>
-    </w:p>
-    <w:p>
-      <w:hyperlink r:id="rId12">
-        <w:r>
-          <w:rPr>
-            <w:rStyle w:val="Hyperlink"/>
-            <w:rFonts w:ascii="Calibri" w:eastAsia="Calibri" w:hAnsi="Calibri" w:cs="Calibri"/>
-          </w:rPr>
-          <w:t>https://bitbucket.org/nokiakrkcppteam/nokia_pk_project/src/master/</w:t>
-        </w:r>
-      </w:hyperlink>
-    </w:p>
-    <w:p>
-      <w:pPr>
-        <w:rPr>
-          <w:rFonts w:ascii="Calibri" w:eastAsia="Calibri" w:hAnsi="Calibri" w:cs="Calibri"/>
-        </w:rPr>
-      </w:pPr>
-    </w:p>
-    <w:p>
-      <w:r>
-        <w:br w:type="page"/>
-      </w:r>
-    </w:p>
-    <w:p>
-      <w:pPr>
-        <w:pStyle w:val="Heading1"/>
-      </w:pPr>
-      <w:bookmarkStart w:id="2" w:name="_Toc1424447"/>
+      <w:bookmarkStart w:id="0" w:name="_Toc33629483"/>
       <w:r>
         <w:lastRenderedPageBreak/>
         <w:t>MS Windows</w:t>
@@ -551,20 +440,20 @@
       <w:r>
         <w:t xml:space="preserve"> – needed tools</w:t>
       </w:r>
-      <w:bookmarkEnd w:id="2"/>
+      <w:bookmarkEnd w:id="0"/>
     </w:p>
     <w:p>
       <w:pPr>
         <w:pStyle w:val="Heading2"/>
       </w:pPr>
-      <w:bookmarkStart w:id="3" w:name="_Toc1424448"/>
+      <w:bookmarkStart w:id="1" w:name="_Toc33629484"/>
       <w:r>
         <w:t>GNU-Bash + Git:</w:t>
       </w:r>
-      <w:bookmarkEnd w:id="3"/>
-    </w:p>
-    <w:p>
-      <w:hyperlink r:id="rId13" w:history="1">
+      <w:bookmarkEnd w:id="1"/>
+    </w:p>
+    <w:p>
+      <w:hyperlink r:id="rId12" w:history="1">
         <w:r>
           <w:rPr>
             <w:rStyle w:val="Hyperlink"/>
@@ -581,16 +470,16 @@
       <w:pPr>
         <w:pStyle w:val="Heading2"/>
       </w:pPr>
-      <w:bookmarkStart w:id="4" w:name="_Toc1424449"/>
+      <w:bookmarkStart w:id="2" w:name="_Toc33629485"/>
       <w:proofErr w:type="spellStart"/>
       <w:r>
         <w:t>CMake</w:t>
       </w:r>
-      <w:bookmarkEnd w:id="4"/>
+      <w:bookmarkEnd w:id="2"/>
       <w:proofErr w:type="spellEnd"/>
     </w:p>
     <w:p>
-      <w:hyperlink r:id="rId14" w:history="1">
+      <w:hyperlink r:id="rId13" w:history="1">
         <w:r>
           <w:rPr>
             <w:rStyle w:val="Hyperlink"/>
@@ -610,7 +499,7 @@
       <w:pPr>
         <w:pStyle w:val="Heading2"/>
       </w:pPr>
-      <w:bookmarkStart w:id="5" w:name="_Toc1424450"/>
+      <w:bookmarkStart w:id="3" w:name="_Toc33629486"/>
       <w:proofErr w:type="spellStart"/>
       <w:r>
         <w:t>QtCreator</w:t>
@@ -627,10 +516,10 @@
       <w:r>
         <w:t>)</w:t>
       </w:r>
-      <w:bookmarkEnd w:id="5"/>
-    </w:p>
-    <w:p>
-      <w:hyperlink r:id="rId15" w:history="1">
+      <w:bookmarkEnd w:id="3"/>
+    </w:p>
+    <w:p>
+      <w:hyperlink r:id="rId14" w:history="1">
         <w:r>
           <w:rPr>
             <w:rStyle w:val="Hyperlink"/>
@@ -769,7 +658,7 @@
                     <pic:cNvPicPr/>
                   </pic:nvPicPr>
                   <pic:blipFill>
-                    <a:blip r:embed="rId16">
+                    <a:blip r:embed="rId15">
                       <a:extLst>
                         <a:ext uri="{28A0092B-C50C-407E-A947-70E740481C1C}">
                           <a14:useLocalDpi xmlns:a14="http://schemas.microsoft.com/office/drawing/2010/main" val="0"/>
@@ -810,12 +699,12 @@
       <w:pPr>
         <w:pStyle w:val="Heading1"/>
       </w:pPr>
-      <w:bookmarkStart w:id="6" w:name="_Toc1424451"/>
+      <w:bookmarkStart w:id="4" w:name="_Toc33629487"/>
       <w:r>
         <w:lastRenderedPageBreak/>
         <w:t>Linux – needed tools</w:t>
       </w:r>
-      <w:bookmarkEnd w:id="6"/>
+      <w:bookmarkEnd w:id="4"/>
     </w:p>
     <w:p>
       <w:r>
@@ -872,8 +761,16 @@
       </w:r>
       <w:proofErr w:type="spellEnd"/>
       <w:r>
-        <w:t xml:space="preserve"> 3.12 or newer</w:t>
-      </w:r>
+        <w:t xml:space="preserve"> 3.1</w:t>
+      </w:r>
+      <w:r>
+        <w:t>0</w:t>
+      </w:r>
+      <w:r>
+        <w:t xml:space="preserve"> or newer</w:t>
+      </w:r>
+      <w:bookmarkStart w:id="5" w:name="_GoBack"/>
+      <w:bookmarkEnd w:id="5"/>
     </w:p>
     <w:p>
       <w:pPr>
@@ -1291,7 +1188,7 @@
       </w:pPr>
     </w:pPrDefault>
   </w:docDefaults>
-  <w:latentStyles w:defLockedState="0" w:defUIPriority="99" w:defSemiHidden="0" w:defUnhideWhenUsed="0" w:defQFormat="0" w:count="375">
+  <w:latentStyles w:defLockedState="0" w:defUIPriority="99" w:defSemiHidden="0" w:defUnhideWhenUsed="0" w:defQFormat="0" w:count="377">
     <w:lsdException w:name="Normal" w:uiPriority="0" w:qFormat="1"/>
     <w:lsdException w:name="heading 1" w:uiPriority="9" w:qFormat="1"/>
     <w:lsdException w:name="heading 2" w:semiHidden="1" w:uiPriority="9" w:unhideWhenUsed="1" w:qFormat="1"/>
@@ -1397,7 +1294,6 @@
     <w:lsdException w:name="HTML Sample" w:semiHidden="1" w:unhideWhenUsed="1"/>
     <w:lsdException w:name="HTML Typewriter" w:semiHidden="1" w:unhideWhenUsed="1"/>
     <w:lsdException w:name="HTML Variable" w:semiHidden="1" w:unhideWhenUsed="1"/>
-    <w:lsdException w:name="Normal Table" w:semiHidden="1" w:unhideWhenUsed="1"/>
     <w:lsdException w:name="annotation subject" w:semiHidden="1" w:unhideWhenUsed="1"/>
     <w:lsdException w:name="No List" w:semiHidden="1" w:unhideWhenUsed="1"/>
     <w:lsdException w:name="Outline List 1" w:semiHidden="1" w:unhideWhenUsed="1"/>
@@ -1443,11 +1339,9 @@
     <w:lsdException w:name="Table Subtle 1" w:semiHidden="1" w:unhideWhenUsed="1"/>
     <w:lsdException w:name="Table Subtle 2" w:semiHidden="1" w:unhideWhenUsed="1"/>
     <w:lsdException w:name="Table Web 1" w:semiHidden="1" w:unhideWhenUsed="1"/>
-    <w:lsdException w:name="Table Web 2" w:semiHidden="1" w:unhideWhenUsed="1"/>
     <w:lsdException w:name="Table Web 3" w:semiHidden="1" w:unhideWhenUsed="1"/>
     <w:lsdException w:name="Balloon Text" w:semiHidden="1" w:unhideWhenUsed="1"/>
     <w:lsdException w:name="Table Grid" w:uiPriority="39"/>
-    <w:lsdException w:name="Table Theme" w:semiHidden="1" w:unhideWhenUsed="1"/>
     <w:lsdException w:name="Placeholder Text" w:semiHidden="1"/>
     <w:lsdException w:name="No Spacing" w:uiPriority="1" w:qFormat="1"/>
     <w:lsdException w:name="Light Shading" w:uiPriority="60"/>
@@ -1667,6 +1561,8 @@
     <w:lsdException w:name="Smart Hyperlink" w:semiHidden="1" w:unhideWhenUsed="1"/>
     <w:lsdException w:name="Hashtag" w:semiHidden="1" w:unhideWhenUsed="1"/>
     <w:lsdException w:name="Unresolved Mention" w:semiHidden="1" w:unhideWhenUsed="1"/>
+    <w:lsdException w:name="Smart Link" w:semiHidden="1" w:unhideWhenUsed="1"/>
+    <w:lsdException w:name="Smart Link Error" w:semiHidden="1" w:unhideWhenUsed="1"/>
   </w:latentStyles>
   <w:style w:type="paragraph" w:default="1" w:styleId="Normal">
     <w:name w:val="Normal"/>
@@ -2117,19 +2013,12 @@
 
 <file path=customXml/item1.xml><?xml version="1.0" encoding="utf-8"?>
 <?mso-contentType ?>
-<FormTemplates xmlns="http://schemas.microsoft.com/sharepoint/v3/contenttype/forms">
-  <Display>DocumentLibraryForm</Display>
-  <Edit>DocumentLibraryForm</Edit>
-  <New>DocumentLibraryForm</New>
-</FormTemplates>
+<spe:Receivers xmlns:spe="http://schemas.microsoft.com/sharepoint/events"/>
 </file>
 
 <file path=customXml/item2.xml><?xml version="1.0" encoding="utf-8"?>
-<p:properties xmlns:p="http://schemas.microsoft.com/office/2006/metadata/properties" xmlns:xsi="http://www.w3.org/2001/XMLSchema-instance" xmlns:pc="http://schemas.microsoft.com/office/infopath/2007/PartnerControls">
-  <documentManagement>
-    <HideFromDelve xmlns="71c5aaf6-e6ce-465b-b873-5148d2a4c105">false</HideFromDelve>
-  </documentManagement>
-</p:properties>
+<?mso-contentType ?>
+<SharedContentType xmlns="Microsoft.SharePoint.Taxonomy.ContentTypeSync" SourceId="34c87397-5fc1-491e-85e7-d6110dbe9cbd" ContentTypeId="0x0101" PreviousValue="false"/>
 </file>
 
 <file path=customXml/item3.xml><?xml version="1.0" encoding="utf-8"?>
@@ -2301,36 +2190,34 @@
 </file>
 
 <file path=customXml/item4.xml><?xml version="1.0" encoding="utf-8"?>
-<?mso-contentType ?>
-<SharedContentType xmlns="Microsoft.SharePoint.Taxonomy.ContentTypeSync" SourceId="34c87397-5fc1-491e-85e7-d6110dbe9cbd" ContentTypeId="0x0101" PreviousValue="false"/>
+<p:properties xmlns:p="http://schemas.microsoft.com/office/2006/metadata/properties" xmlns:xsi="http://www.w3.org/2001/XMLSchema-instance" xmlns:pc="http://schemas.microsoft.com/office/infopath/2007/PartnerControls">
+  <documentManagement>
+    <HideFromDelve xmlns="71c5aaf6-e6ce-465b-b873-5148d2a4c105">false</HideFromDelve>
+  </documentManagement>
+</p:properties>
 </file>
 
 <file path=customXml/item5.xml><?xml version="1.0" encoding="utf-8"?>
 <?mso-contentType ?>
-<spe:Receivers xmlns:spe="http://schemas.microsoft.com/sharepoint/events"/>
+<FormTemplates xmlns="http://schemas.microsoft.com/sharepoint/v3/contenttype/forms">
+  <Display>DocumentLibraryForm</Display>
+  <Edit>DocumentLibraryForm</Edit>
+  <New>DocumentLibraryForm</New>
+</FormTemplates>
 </file>
 
 <file path=customXml/itemProps1.xml><?xml version="1.0" encoding="utf-8"?>
-<ds:datastoreItem xmlns:ds="http://schemas.openxmlformats.org/officeDocument/2006/customXml" ds:itemID="{330D6CAA-8662-462D-9AB8-67C6EF6B4A48}">
+<ds:datastoreItem xmlns:ds="http://schemas.openxmlformats.org/officeDocument/2006/customXml" ds:itemID="{29CE8E4D-8663-4813-AA9C-58934950C16E}">
   <ds:schemaRefs>
-    <ds:schemaRef ds:uri="http://schemas.microsoft.com/sharepoint/v3/contenttype/forms"/>
+    <ds:schemaRef ds:uri="http://schemas.microsoft.com/sharepoint/events"/>
   </ds:schemaRefs>
 </ds:datastoreItem>
 </file>
 
 <file path=customXml/itemProps2.xml><?xml version="1.0" encoding="utf-8"?>
-<ds:datastoreItem xmlns:ds="http://schemas.openxmlformats.org/officeDocument/2006/customXml" ds:itemID="{17CD9A3B-CCF0-4923-93A5-F60B6370AE40}">
+<ds:datastoreItem xmlns:ds="http://schemas.openxmlformats.org/officeDocument/2006/customXml" ds:itemID="{CF16E835-7EDB-4C8F-BF92-A62B346218A5}">
   <ds:schemaRefs>
-    <ds:schemaRef ds:uri="http://purl.org/dc/terms/"/>
-    <ds:schemaRef ds:uri="c8c180be-4439-4554-a471-5a1d1f7db6cc"/>
-    <ds:schemaRef ds:uri="http://purl.org/dc/dcmitype/"/>
-    <ds:schemaRef ds:uri="http://schemas.microsoft.com/office/2006/documentManagement/types"/>
-    <ds:schemaRef ds:uri="http://schemas.microsoft.com/office/2006/metadata/properties"/>
-    <ds:schemaRef ds:uri="http://www.w3.org/XML/1998/namespace"/>
-    <ds:schemaRef ds:uri="http://purl.org/dc/elements/1.1/"/>
-    <ds:schemaRef ds:uri="http://schemas.microsoft.com/office/infopath/2007/PartnerControls"/>
-    <ds:schemaRef ds:uri="http://schemas.openxmlformats.org/package/2006/metadata/core-properties"/>
-    <ds:schemaRef ds:uri="71c5aaf6-e6ce-465b-b873-5148d2a4c105"/>
+    <ds:schemaRef ds:uri="Microsoft.SharePoint.Taxonomy.ContentTypeSync"/>
   </ds:schemaRefs>
 </ds:datastoreItem>
 </file>
@@ -2355,17 +2242,19 @@
 </file>
 
 <file path=customXml/itemProps4.xml><?xml version="1.0" encoding="utf-8"?>
-<ds:datastoreItem xmlns:ds="http://schemas.openxmlformats.org/officeDocument/2006/customXml" ds:itemID="{CF16E835-7EDB-4C8F-BF92-A62B346218A5}">
+<ds:datastoreItem xmlns:ds="http://schemas.openxmlformats.org/officeDocument/2006/customXml" ds:itemID="{17CD9A3B-CCF0-4923-93A5-F60B6370AE40}">
   <ds:schemaRefs>
-    <ds:schemaRef ds:uri="Microsoft.SharePoint.Taxonomy.ContentTypeSync"/>
+    <ds:schemaRef ds:uri="http://schemas.microsoft.com/office/2006/metadata/properties"/>
+    <ds:schemaRef ds:uri="http://schemas.microsoft.com/office/infopath/2007/PartnerControls"/>
+    <ds:schemaRef ds:uri="71c5aaf6-e6ce-465b-b873-5148d2a4c105"/>
   </ds:schemaRefs>
 </ds:datastoreItem>
 </file>
 
 <file path=customXml/itemProps5.xml><?xml version="1.0" encoding="utf-8"?>
-<ds:datastoreItem xmlns:ds="http://schemas.openxmlformats.org/officeDocument/2006/customXml" ds:itemID="{29CE8E4D-8663-4813-AA9C-58934950C16E}">
+<ds:datastoreItem xmlns:ds="http://schemas.openxmlformats.org/officeDocument/2006/customXml" ds:itemID="{330D6CAA-8662-462D-9AB8-67C6EF6B4A48}">
   <ds:schemaRefs>
-    <ds:schemaRef ds:uri="http://schemas.microsoft.com/sharepoint/events"/>
+    <ds:schemaRef ds:uri="http://schemas.microsoft.com/sharepoint/v3/contenttype/forms"/>
   </ds:schemaRefs>
 </ds:datastoreItem>
 </file>
</xml_diff>